<commit_message>
replace old remuse with update remuse
</commit_message>
<xml_diff>
--- a/resume/resume.docx
+++ b/resume/resume.docx
@@ -235,25 +235,7 @@
           <w:sz w:val="20"/>
           <w:szCs w:val="20"/>
         </w:rPr>
-        <w:t>I currently work as TPM (time perform maintenance). I’m look forward switch</w:t>
-      </w:r>
-      <w:r>
-        <w:rPr>
-          <w:rFonts w:ascii="Noto Sans CJK KR Medium" w:hAnsi="Noto Sans CJK KR Medium"/>
-          <w:color w:val="000000"/>
-          <w:sz w:val="20"/>
-          <w:szCs w:val="20"/>
-        </w:rPr>
-        <w:t>ing</w:t>
-      </w:r>
-      <w:r>
-        <w:rPr>
-          <w:rFonts w:ascii="Noto Sans CJK KR Medium" w:hAnsi="Noto Sans CJK KR Medium"/>
-          <w:color w:val="000000"/>
-          <w:sz w:val="20"/>
-          <w:szCs w:val="20"/>
-        </w:rPr>
-        <w:t xml:space="preserve"> careers going into Web Development. I graduated from taking full stack development plus mobile at NuCamp in October 2022. I'm looking for remote entry level programming job.  I would like work as part of a team, but don't mind to work alone. I would like to work for a company where I can grow and develop my skill set.</w:t>
+        <w:t>I currently work as TPM (time perform maintenance). I’m look forward switching careers going into Web Development. I graduated from taking full stack development plus mobile at NuCamp in October 2022. I'm looking for remote entry level programming job.  I would like work as part of a team, but don't mind to work alone. I would like to work for a company where I can grow and develop my skill set.</w:t>
       </w:r>
     </w:p>
     <w:p>
@@ -444,7 +426,31 @@
           <w:sz w:val="20"/>
           <w:szCs w:val="20"/>
         </w:rPr>
-        <w:t>https://w-j-knight.github.io/william-knight.github.io/</w:t>
+        <w:t>https://w-j-knight.github.io/william-knight</w:t>
+      </w:r>
+      <w:r>
+        <w:rPr>
+          <w:rStyle w:val="InternetLink"/>
+          <w:rFonts w:ascii="Noto Sans CJK SC DemiLight" w:hAnsi="Noto Sans CJK SC DemiLight"/>
+          <w:i/>
+          <w:iCs/>
+          <w:color w:val="2A6099"/>
+          <w:sz w:val="20"/>
+          <w:szCs w:val="20"/>
+        </w:rPr>
+        <w:t>updateremuse</w:t>
+      </w:r>
+      <w:r>
+        <w:rPr>
+          <w:rStyle w:val="InternetLink"/>
+          <w:rFonts w:ascii="Noto Sans CJK SC DemiLight" w:hAnsi="Noto Sans CJK SC DemiLight"/>
+          <w:i/>
+          <w:iCs/>
+          <w:color w:val="2A6099"/>
+          <w:sz w:val="20"/>
+          <w:szCs w:val="20"/>
+        </w:rPr>
+        <w:t>.github.io/</w:t>
       </w:r>
     </w:p>
     <w:p>

</xml_diff>